<commit_message>
docs: agrega link al repositorio de Github
</commit_message>
<xml_diff>
--- a/docs/Proyecto individual AlfaroJose.docx
+++ b/docs/Proyecto individual AlfaroJose.docx
@@ -4,11 +4,8 @@
   <w:body>
     <w:p>
       <w:pPr>
-        <w:jc w:val="center"/>
-        <w:rPr>
-          <w:rFonts w:ascii="Times New Roman" w:hAnsi="Times New Roman" w:cs="Times New Roman"/>
-          <w:b/>
-          <w:bCs/>
+        <w:rPr>
+          <w:rFonts w:ascii="Times New Roman" w:hAnsi="Times New Roman" w:cs="Times New Roman"/>
           <w:sz w:val="24"/>
           <w:szCs w:val="24"/>
           <w:lang w:val="es-ES"/>
@@ -600,16 +597,7 @@
           <w:szCs w:val="24"/>
           <w:lang w:val="es-ES"/>
         </w:rPr>
-        <w:t xml:space="preserve"> y </w:t>
-      </w:r>
-      <w:r>
-        <w:rPr>
-          <w:rFonts w:ascii="Times New Roman" w:hAnsi="Times New Roman" w:cs="Times New Roman"/>
-          <w:sz w:val="24"/>
-          <w:szCs w:val="24"/>
-          <w:lang w:val="es-ES"/>
-        </w:rPr>
-        <w:t>ggplot2</w:t>
+        <w:t xml:space="preserve"> y ggplot2</w:t>
       </w:r>
       <w:r>
         <w:rPr>
@@ -2151,6 +2139,7 @@
       <w:r>
         <w:rPr>
           <w:rFonts w:ascii="Times New Roman" w:hAnsi="Times New Roman" w:cs="Times New Roman"/>
+          <w:noProof/>
           <w:sz w:val="24"/>
           <w:szCs w:val="24"/>
           <w:lang w:val="es-ES"/>
@@ -2449,6 +2438,7 @@
       <w:r>
         <w:rPr>
           <w:rFonts w:ascii="Times New Roman" w:hAnsi="Times New Roman" w:cs="Times New Roman"/>
+          <w:noProof/>
           <w:sz w:val="24"/>
           <w:szCs w:val="24"/>
           <w:lang w:val="es-ES"/>
@@ -2492,6 +2482,7 @@
       <w:r>
         <w:rPr>
           <w:rFonts w:ascii="Times New Roman" w:hAnsi="Times New Roman" w:cs="Times New Roman"/>
+          <w:noProof/>
           <w:sz w:val="24"/>
           <w:szCs w:val="24"/>
           <w:lang w:val="es-ES"/>
@@ -2560,7 +2551,7 @@
           <w:rFonts w:ascii="Times New Roman" w:hAnsi="Times New Roman" w:cs="Times New Roman"/>
           <w:sz w:val="24"/>
           <w:szCs w:val="24"/>
-          <w:lang w:val="es-ES"/>
+          <w:lang w:val="en-US"/>
         </w:rPr>
       </w:pPr>
       <w:proofErr w:type="spellStart"/>
@@ -2569,7 +2560,7 @@
           <w:rFonts w:ascii="Times New Roman" w:hAnsi="Times New Roman" w:cs="Times New Roman"/>
           <w:sz w:val="24"/>
           <w:szCs w:val="24"/>
-          <w:lang w:val="es-ES"/>
+          <w:lang w:val="en-US"/>
         </w:rPr>
         <w:lastRenderedPageBreak/>
         <w:t>Bibliografia</w:t>
@@ -2580,7 +2571,7 @@
           <w:rFonts w:ascii="Times New Roman" w:hAnsi="Times New Roman" w:cs="Times New Roman"/>
           <w:sz w:val="24"/>
           <w:szCs w:val="24"/>
-          <w:lang w:val="es-ES"/>
+          <w:lang w:val="en-US"/>
         </w:rPr>
         <w:t>:</w:t>
       </w:r>
@@ -2591,16 +2582,16 @@
           <w:rFonts w:ascii="Times New Roman" w:hAnsi="Times New Roman" w:cs="Times New Roman"/>
           <w:sz w:val="24"/>
           <w:szCs w:val="24"/>
-          <w:lang w:val="es-ES"/>
-        </w:rPr>
-      </w:pPr>
-      <w:r>
-        <w:rPr>
-          <w:rFonts w:ascii="Times New Roman" w:hAnsi="Times New Roman" w:cs="Times New Roman"/>
-          <w:sz w:val="24"/>
-          <w:szCs w:val="24"/>
           <w:lang w:val="en-US"/>
         </w:rPr>
+      </w:pPr>
+      <w:r>
+        <w:rPr>
+          <w:rFonts w:ascii="Times New Roman" w:hAnsi="Times New Roman" w:cs="Times New Roman"/>
+          <w:sz w:val="24"/>
+          <w:szCs w:val="24"/>
+          <w:lang w:val="en-US"/>
+        </w:rPr>
         <w:t xml:space="preserve">International Olympic Committee. (n.d.). Host Cities of the Olympic Games. </w:t>
       </w:r>
       <w:r>
@@ -2608,7 +2599,7 @@
           <w:rFonts w:ascii="Times New Roman" w:hAnsi="Times New Roman" w:cs="Times New Roman"/>
           <w:sz w:val="24"/>
           <w:szCs w:val="24"/>
-          <w:lang w:val="es-ES"/>
+          <w:lang w:val="en-US"/>
         </w:rPr>
         <w:t>Olympics.com.</w:t>
       </w:r>
@@ -2619,6 +2610,7 @@
           <w:rFonts w:ascii="Times New Roman" w:hAnsi="Times New Roman" w:cs="Times New Roman"/>
           <w:sz w:val="24"/>
           <w:szCs w:val="24"/>
+          <w:lang w:val="en-US"/>
         </w:rPr>
       </w:pPr>
       <w:hyperlink r:id="rId13" w:history="1">
@@ -2628,7 +2620,7 @@
             <w:rFonts w:ascii="Times New Roman" w:hAnsi="Times New Roman" w:cs="Times New Roman"/>
             <w:sz w:val="24"/>
             <w:szCs w:val="24"/>
-            <w:lang w:val="es-ES"/>
+            <w:lang w:val="en-US"/>
           </w:rPr>
           <w:t>https://www.olympics.com/en/olympic-games</w:t>
         </w:r>
@@ -2640,16 +2632,16 @@
           <w:rFonts w:ascii="Times New Roman" w:hAnsi="Times New Roman" w:cs="Times New Roman"/>
           <w:sz w:val="24"/>
           <w:szCs w:val="24"/>
-          <w:lang w:val="es-ES"/>
-        </w:rPr>
-      </w:pPr>
-      <w:r>
-        <w:rPr>
-          <w:rFonts w:ascii="Times New Roman" w:hAnsi="Times New Roman" w:cs="Times New Roman"/>
-          <w:sz w:val="24"/>
-          <w:szCs w:val="24"/>
           <w:lang w:val="en-US"/>
         </w:rPr>
+      </w:pPr>
+      <w:r>
+        <w:rPr>
+          <w:rFonts w:ascii="Times New Roman" w:hAnsi="Times New Roman" w:cs="Times New Roman"/>
+          <w:sz w:val="24"/>
+          <w:szCs w:val="24"/>
+          <w:lang w:val="en-US"/>
+        </w:rPr>
         <w:t xml:space="preserve">International Olympic Committee. (n.d.). Moscow 1980 Summer Olympics. </w:t>
       </w:r>
       <w:r>
@@ -2657,7 +2649,7 @@
           <w:rFonts w:ascii="Times New Roman" w:hAnsi="Times New Roman" w:cs="Times New Roman"/>
           <w:sz w:val="24"/>
           <w:szCs w:val="24"/>
-          <w:lang w:val="es-ES"/>
+          <w:lang w:val="en-US"/>
         </w:rPr>
         <w:t>Olympics.com.</w:t>
       </w:r>
@@ -2668,7 +2660,7 @@
           <w:rFonts w:ascii="Times New Roman" w:hAnsi="Times New Roman" w:cs="Times New Roman"/>
           <w:sz w:val="24"/>
           <w:szCs w:val="24"/>
-          <w:lang w:val="es-ES"/>
+          <w:lang w:val="en-US"/>
         </w:rPr>
       </w:pPr>
       <w:hyperlink r:id="rId14" w:history="1">
@@ -2678,7 +2670,7 @@
             <w:rFonts w:ascii="Times New Roman" w:hAnsi="Times New Roman" w:cs="Times New Roman"/>
             <w:sz w:val="24"/>
             <w:szCs w:val="24"/>
-            <w:lang w:val="es-ES"/>
+            <w:lang w:val="en-US"/>
           </w:rPr>
           <w:t>https://www.olympics.com/en/olympic-games/moscow-1980</w:t>
         </w:r>
@@ -2690,7 +2682,7 @@
           <w:rFonts w:ascii="Times New Roman" w:hAnsi="Times New Roman" w:cs="Times New Roman"/>
           <w:sz w:val="24"/>
           <w:szCs w:val="24"/>
-          <w:lang w:val="es-ES"/>
+          <w:lang w:val="en-US"/>
         </w:rPr>
       </w:pPr>
       <w:proofErr w:type="spellStart"/>
@@ -2699,7 +2691,7 @@
           <w:rFonts w:ascii="Times New Roman" w:hAnsi="Times New Roman" w:cs="Times New Roman"/>
           <w:sz w:val="24"/>
           <w:szCs w:val="24"/>
-          <w:lang w:val="es-ES"/>
+          <w:lang w:val="en-US"/>
         </w:rPr>
         <w:t>Olympedia</w:t>
       </w:r>
@@ -2709,69 +2701,9 @@
           <w:rFonts w:ascii="Times New Roman" w:hAnsi="Times New Roman" w:cs="Times New Roman"/>
           <w:sz w:val="24"/>
           <w:szCs w:val="24"/>
-          <w:lang w:val="es-ES"/>
-        </w:rPr>
-        <w:t>. (</w:t>
-      </w:r>
-      <w:proofErr w:type="spellStart"/>
-      <w:r>
-        <w:rPr>
-          <w:rFonts w:ascii="Times New Roman" w:hAnsi="Times New Roman" w:cs="Times New Roman"/>
-          <w:sz w:val="24"/>
-          <w:szCs w:val="24"/>
-          <w:lang w:val="es-ES"/>
-        </w:rPr>
-        <w:t>n.d</w:t>
-      </w:r>
-      <w:proofErr w:type="spellEnd"/>
-      <w:r>
-        <w:rPr>
-          <w:rFonts w:ascii="Times New Roman" w:hAnsi="Times New Roman" w:cs="Times New Roman"/>
-          <w:sz w:val="24"/>
-          <w:szCs w:val="24"/>
-          <w:lang w:val="es-ES"/>
-        </w:rPr>
-        <w:t xml:space="preserve">.). </w:t>
-      </w:r>
-      <w:proofErr w:type="spellStart"/>
-      <w:r>
-        <w:rPr>
-          <w:rFonts w:ascii="Times New Roman" w:hAnsi="Times New Roman" w:cs="Times New Roman"/>
-          <w:sz w:val="24"/>
-          <w:szCs w:val="24"/>
-          <w:lang w:val="es-ES"/>
-        </w:rPr>
-        <w:t>Results</w:t>
-      </w:r>
-      <w:proofErr w:type="spellEnd"/>
-      <w:r>
-        <w:rPr>
-          <w:rFonts w:ascii="Times New Roman" w:hAnsi="Times New Roman" w:cs="Times New Roman"/>
-          <w:sz w:val="24"/>
-          <w:szCs w:val="24"/>
-          <w:lang w:val="es-ES"/>
-        </w:rPr>
-        <w:t xml:space="preserve"> </w:t>
-      </w:r>
-      <w:proofErr w:type="spellStart"/>
-      <w:r>
-        <w:rPr>
-          <w:rFonts w:ascii="Times New Roman" w:hAnsi="Times New Roman" w:cs="Times New Roman"/>
-          <w:sz w:val="24"/>
-          <w:szCs w:val="24"/>
-          <w:lang w:val="es-ES"/>
-        </w:rPr>
-        <w:t>Database</w:t>
-      </w:r>
-      <w:proofErr w:type="spellEnd"/>
-      <w:r>
-        <w:rPr>
-          <w:rFonts w:ascii="Times New Roman" w:hAnsi="Times New Roman" w:cs="Times New Roman"/>
-          <w:sz w:val="24"/>
-          <w:szCs w:val="24"/>
-          <w:lang w:val="es-ES"/>
-        </w:rPr>
-        <w:t>. Olympedia.org.</w:t>
+          <w:lang w:val="en-US"/>
+        </w:rPr>
+        <w:t>. (n.d.). Results Database. Olympedia.org.</w:t>
       </w:r>
     </w:p>
     <w:p>
@@ -2896,6 +2828,88 @@
             <w:lang w:val="en-US"/>
           </w:rPr>
           <w:t>https://www.kaggle.com/datasets/the-guardian/olympic-games?select=summer.csv</w:t>
+        </w:r>
+      </w:hyperlink>
+    </w:p>
+    <w:p>
+      <w:pPr>
+        <w:rPr>
+          <w:rFonts w:ascii="Times New Roman" w:hAnsi="Times New Roman" w:cs="Times New Roman"/>
+          <w:sz w:val="24"/>
+          <w:szCs w:val="24"/>
+          <w:lang w:val="en-US"/>
+        </w:rPr>
+      </w:pPr>
+    </w:p>
+    <w:p>
+      <w:pPr>
+        <w:rPr>
+          <w:rFonts w:ascii="Times New Roman" w:hAnsi="Times New Roman" w:cs="Times New Roman"/>
+          <w:sz w:val="24"/>
+          <w:szCs w:val="24"/>
+          <w:lang w:val="en-US"/>
+        </w:rPr>
+      </w:pPr>
+      <w:proofErr w:type="spellStart"/>
+      <w:r>
+        <w:rPr>
+          <w:rFonts w:ascii="Times New Roman" w:hAnsi="Times New Roman" w:cs="Times New Roman"/>
+          <w:sz w:val="24"/>
+          <w:szCs w:val="24"/>
+          <w:lang w:val="en-US"/>
+        </w:rPr>
+        <w:t>Repositorio</w:t>
+      </w:r>
+      <w:proofErr w:type="spellEnd"/>
+      <w:r>
+        <w:rPr>
+          <w:rFonts w:ascii="Times New Roman" w:hAnsi="Times New Roman" w:cs="Times New Roman"/>
+          <w:sz w:val="24"/>
+          <w:szCs w:val="24"/>
+          <w:lang w:val="en-US"/>
+        </w:rPr>
+        <w:t xml:space="preserve"> de </w:t>
+      </w:r>
+      <w:proofErr w:type="spellStart"/>
+      <w:r>
+        <w:rPr>
+          <w:rFonts w:ascii="Times New Roman" w:hAnsi="Times New Roman" w:cs="Times New Roman"/>
+          <w:sz w:val="24"/>
+          <w:szCs w:val="24"/>
+          <w:lang w:val="en-US"/>
+        </w:rPr>
+        <w:t>Github</w:t>
+      </w:r>
+      <w:proofErr w:type="spellEnd"/>
+      <w:r>
+        <w:rPr>
+          <w:rFonts w:ascii="Times New Roman" w:hAnsi="Times New Roman" w:cs="Times New Roman"/>
+          <w:sz w:val="24"/>
+          <w:szCs w:val="24"/>
+          <w:lang w:val="en-US"/>
+        </w:rPr>
+        <w:t>:</w:t>
+      </w:r>
+    </w:p>
+    <w:p>
+      <w:pPr>
+        <w:rPr>
+          <w:rFonts w:ascii="Times New Roman" w:hAnsi="Times New Roman" w:cs="Times New Roman"/>
+          <w:sz w:val="24"/>
+          <w:szCs w:val="24"/>
+          <w:lang w:val="en-US"/>
+        </w:rPr>
+      </w:pPr>
+      <w:hyperlink r:id="rId18" w:history="1">
+        <w:r>
+          <w:rPr>
+            <w:rStyle w:val="Hipervnculo"/>
+            <w:rFonts w:ascii="Times New Roman" w:hAnsi="Times New Roman" w:cs="Times New Roman"/>
+            <w:sz w:val="24"/>
+            <w:szCs w:val="24"/>
+            <w:lang w:val="en-US"/>
+          </w:rPr>
+          <w:t>https://github.com/josemas25/Proyecto_individual_JoseAlfaro/tree/main</w:t>
         </w:r>
       </w:hyperlink>
     </w:p>
@@ -3619,6 +3633,7 @@
   <w:style w:type="character" w:default="1" w:styleId="Fuentedeprrafopredeter">
     <w:name w:val="Default Paragraph Font"/>
     <w:uiPriority w:val="1"/>
+    <w:semiHidden/>
     <w:unhideWhenUsed/>
   </w:style>
   <w:style w:type="table" w:default="1" w:styleId="Tablanormal">

</xml_diff>